<commit_message>
Treat white as if there is no color defined
Because we don't support theme or background colors, white text will
not show up. This is a quick way to address that until we can support
theme colors
</commit_message>
<xml_diff>
--- a/tests/fixtures/styled_color.docx
+++ b/tests/fixtures/styled_color.docx
@@ -11,6 +11,7 @@
       </w:pPr>
       <w:r>
         <w:rPr>
+          <w:rFonts w:hint="eastAsia"/>
           <w:b w:val="0"/>
           <w:color w:val="FF0000"/>
         </w:rPr>
@@ -20,12 +21,14 @@
     <w:p>
       <w:pPr>
         <w:rPr>
+          <w:rFonts w:hint="eastAsia"/>
           <w:b w:val="0"/>
           <w:color w:val="31849B" w:themeColor="accent5" w:themeShade="BF"/>
         </w:rPr>
       </w:pPr>
       <w:r>
         <w:rPr>
+          <w:rFonts w:hint="eastAsia"/>
           <w:b w:val="0"/>
           <w:color w:val="31849B" w:themeColor="accent5" w:themeShade="BF"/>
         </w:rPr>
@@ -35,10 +38,91 @@
     <w:p>
       <w:pPr>
         <w:rPr>
+          <w:rFonts w:hint="eastAsia"/>
           <w:b w:val="0"/>
           <w:color w:val="31849B" w:themeColor="accent5" w:themeShade="BF"/>
         </w:rPr>
       </w:pPr>
+    </w:p>
+    <w:tbl>
+      <w:tblPr>
+        <w:tblStyle w:val="TableGrid"/>
+        <w:tblW w:w="0" w:type="auto"/>
+        <w:tblInd w:w="0" w:type="dxa"/>
+        <w:tblLook w:val="04A0" w:firstRow="1" w:lastRow="0" w:firstColumn="1" w:lastColumn="0" w:noHBand="0" w:noVBand="1"/>
+      </w:tblPr>
+      <w:tblGrid>
+        <w:gridCol w:w="10188"/>
+      </w:tblGrid>
+      <w:tr>
+        <w:tc>
+          <w:tcPr>
+            <w:tcW w:w="10188" w:type="dxa"/>
+            <w:tcBorders>
+              <w:top w:val="single" w:sz="4" w:space="0" w:color="auto"/>
+              <w:left w:val="single" w:sz="4" w:space="0" w:color="auto"/>
+              <w:bottom w:val="single" w:sz="4" w:space="0" w:color="auto"/>
+              <w:right w:val="single" w:sz="4" w:space="0" w:color="auto"/>
+            </w:tcBorders>
+            <w:shd w:val="clear" w:color="auto" w:fill="5F497A" w:themeFill="accent4" w:themeFillShade="BF"/>
+            <w:hideMark/>
+          </w:tcPr>
+          <w:p>
+            <w:pPr>
+              <w:rPr>
+                <w:b w:val="0"/>
+                <w:color w:val="FFFFFF" w:themeColor="background1"/>
+              </w:rPr>
+            </w:pPr>
+            <w:r>
+              <w:rPr>
+                <w:rFonts w:hint="eastAsia"/>
+                <w:b w:val="0"/>
+                <w:color w:val="FFFFFF" w:themeColor="background1"/>
+              </w:rPr>
+              <w:t>CCC</w:t>
+            </w:r>
+          </w:p>
+        </w:tc>
+      </w:tr>
+    </w:tbl>
+    <w:p>
+      <w:pPr>
+        <w:rPr>
+          <w:rFonts w:hint="eastAsia"/>
+          <w:b w:val="0"/>
+          <w:color w:val="31849B" w:themeColor="accent5" w:themeShade="BF"/>
+        </w:rPr>
+      </w:pPr>
+    </w:p>
+    <w:p>
+      <w:pPr>
+        <w:rPr>
+          <w:rFonts w:hint="eastAsia"/>
+          <w:b w:val="0"/>
+          <w:color w:val="FFFFFF" w:themeColor="background1"/>
+        </w:rPr>
+      </w:pPr>
+      <w:r>
+        <w:rPr>
+          <w:rFonts w:hint="eastAsia"/>
+          <w:b w:val="0"/>
+          <w:color w:val="FFFFFF" w:themeColor="background1"/>
+          <w:highlight w:val="red"/>
+        </w:rPr>
+        <w:t>DDD</w:t>
+      </w:r>
+    </w:p>
+    <w:p>
+      <w:pPr>
+        <w:rPr>
+          <w:rFonts w:hint="eastAsia"/>
+          <w:b w:val="0"/>
+          <w:color w:val="31849B" w:themeColor="accent5" w:themeShade="BF"/>
+        </w:rPr>
+      </w:pPr>
+    </w:p>
+    <w:p>
       <w:bookmarkStart w:id="0" w:name="_GoBack"/>
       <w:bookmarkEnd w:id="0"/>
     </w:p>
@@ -289,6 +373,28 @@
     <w:pPr>
       <w:suppressLineNumbers/>
     </w:pPr>
+  </w:style>
+  <w:style w:type="table" w:styleId="TableGrid">
+    <w:name w:val="Table Grid"/>
+    <w:basedOn w:val="TableNormal"/>
+    <w:uiPriority w:val="59"/>
+    <w:rsid w:val="00F75EE2"/>
+    <w:tblPr>
+      <w:tblBorders>
+        <w:top w:val="single" w:sz="4" w:space="0" w:color="auto"/>
+        <w:left w:val="single" w:sz="4" w:space="0" w:color="auto"/>
+        <w:bottom w:val="single" w:sz="4" w:space="0" w:color="auto"/>
+        <w:right w:val="single" w:sz="4" w:space="0" w:color="auto"/>
+        <w:insideH w:val="single" w:sz="4" w:space="0" w:color="auto"/>
+        <w:insideV w:val="single" w:sz="4" w:space="0" w:color="auto"/>
+      </w:tblBorders>
+      <w:tblCellMar>
+        <w:top w:w="0" w:type="dxa"/>
+        <w:left w:w="108" w:type="dxa"/>
+        <w:bottom w:w="0" w:type="dxa"/>
+        <w:right w:w="108" w:type="dxa"/>
+      </w:tblCellMar>
+    </w:tblPr>
   </w:style>
 </w:styles>
 </file>

</xml_diff>